<commit_message>
edited formatting of Goals Outline to test version control
</commit_message>
<xml_diff>
--- a/Learnings/Learning Session Ideas.docx
+++ b/Learnings/Learning Session Ideas.docx
@@ -52,8 +52,6 @@
       <w:r>
         <w:t>Math of poker</w:t>
       </w:r>
-      <w:bookmarkStart w:id="0" w:name="_GoBack"/>
-      <w:bookmarkEnd w:id="0"/>
     </w:p>
     <w:p>
       <w:pPr>
@@ -66,6 +64,13 @@
       <w:r>
         <w:t>Neural nets</w:t>
       </w:r>
+    </w:p>
+    <w:p>
+      <w:pPr>
+        <w:ind w:left="360"/>
+      </w:pPr>
+      <w:bookmarkStart w:id="0" w:name="_GoBack"/>
+      <w:bookmarkEnd w:id="0"/>
     </w:p>
     <w:p>
       <w:pPr>

</xml_diff>

<commit_message>
added to learning session ideas
</commit_message>
<xml_diff>
--- a/Learnings/Learning Session Ideas.docx
+++ b/Learnings/Learning Session Ideas.docx
@@ -23,11 +23,9 @@
           <w:numId w:val="1"/>
         </w:numPr>
       </w:pPr>
-      <w:proofErr w:type="spellStart"/>
       <w:r>
         <w:t>GitHub</w:t>
       </w:r>
-      <w:proofErr w:type="spellEnd"/>
     </w:p>
     <w:p>
       <w:pPr>
@@ -67,10 +65,22 @@
     </w:p>
     <w:p>
       <w:pPr>
-        <w:ind w:left="360"/>
-      </w:pPr>
+        <w:pStyle w:val="ListParagraph"/>
+        <w:numPr>
+          <w:ilvl w:val="0"/>
+          <w:numId w:val="1"/>
+        </w:numPr>
+      </w:pPr>
+      <w:r>
+        <w:t>Teach how to train neural nets on MATLAB</w:t>
+      </w:r>
       <w:bookmarkStart w:id="0" w:name="_GoBack"/>
       <w:bookmarkEnd w:id="0"/>
+    </w:p>
+    <w:p>
+      <w:pPr>
+        <w:ind w:left="360"/>
+      </w:pPr>
     </w:p>
     <w:p>
       <w:pPr>

</xml_diff>